<commit_message>
Versione 0.8 CM, documento delle attività
</commit_message>
<xml_diff>
--- a/Documentazione/Documenti di Progetto/Documento di Design/EasyGDPR_DesignWeb_0.01.docx
+++ b/Documentazione/Documenti di Progetto/Documento di Design/EasyGDPR_DesignWeb_0.01.docx
@@ -1,6 +1,6 @@
 
 <file path=word/document.xml><?xml version="1.0" encoding="utf-8"?>
-<w:document xmlns:wpc="http://schemas.microsoft.com/office/word/2010/wordprocessingCanvas" xmlns:cx="http://schemas.microsoft.com/office/drawing/2014/chartex" xmlns:mc="http://schemas.openxmlformats.org/markup-compatibility/2006" xmlns:o="urn:schemas-microsoft-com:office:office" xmlns:r="http://schemas.openxmlformats.org/officeDocument/2006/relationships" xmlns:m="http://schemas.openxmlformats.org/officeDocument/2006/math" xmlns:v="urn:schemas-microsoft-com:vml" xmlns:wp14="http://schemas.microsoft.com/office/word/2010/wordprocessingDrawing" xmlns:wp="http://schemas.openxmlformats.org/drawingml/2006/wordprocessingDrawing" xmlns:w10="urn:schemas-microsoft-com:office:word" xmlns:w="http://schemas.openxmlformats.org/wordprocessingml/2006/main" xmlns:w14="http://schemas.microsoft.com/office/word/2010/wordml" xmlns:w15="http://schemas.microsoft.com/office/word/2012/wordml" xmlns:w16se="http://schemas.microsoft.com/office/word/2015/wordml/symex" xmlns:wpg="http://schemas.microsoft.com/office/word/2010/wordprocessingGroup" xmlns:wpi="http://schemas.microsoft.com/office/word/2010/wordprocessingInk" xmlns:wne="http://schemas.microsoft.com/office/word/2006/wordml" xmlns:wps="http://schemas.microsoft.com/office/word/2010/wordprocessingShape" mc:Ignorable="w14 w15 w16se wp14">
+<w:document xmlns:wpc="http://schemas.microsoft.com/office/word/2010/wordprocessingCanvas" xmlns:cx="http://schemas.microsoft.com/office/drawing/2014/chartex" xmlns:cx1="http://schemas.microsoft.com/office/drawing/2015/9/8/chartex" xmlns:cx2="http://schemas.microsoft.com/office/drawing/2015/10/21/chartex" xmlns:cx3="http://schemas.microsoft.com/office/drawing/2016/5/9/chartex" xmlns:cx4="http://schemas.microsoft.com/office/drawing/2016/5/10/chartex" xmlns:cx5="http://schemas.microsoft.com/office/drawing/2016/5/11/chartex" xmlns:cx6="http://schemas.microsoft.com/office/drawing/2016/5/12/chartex" xmlns:cx7="http://schemas.microsoft.com/office/drawing/2016/5/13/chartex" xmlns:cx8="http://schemas.microsoft.com/office/drawing/2016/5/14/chartex" xmlns:mc="http://schemas.openxmlformats.org/markup-compatibility/2006" xmlns:aink="http://schemas.microsoft.com/office/drawing/2016/ink" xmlns:am3d="http://schemas.microsoft.com/office/drawing/2017/model3d" xmlns:o="urn:schemas-microsoft-com:office:office" xmlns:r="http://schemas.openxmlformats.org/officeDocument/2006/relationships" xmlns:m="http://schemas.openxmlformats.org/officeDocument/2006/math" xmlns:v="urn:schemas-microsoft-com:vml" xmlns:wp14="http://schemas.microsoft.com/office/word/2010/wordprocessingDrawing" xmlns:wp="http://schemas.openxmlformats.org/drawingml/2006/wordprocessingDrawing" xmlns:w10="urn:schemas-microsoft-com:office:word" xmlns:w="http://schemas.openxmlformats.org/wordprocessingml/2006/main" xmlns:w14="http://schemas.microsoft.com/office/word/2010/wordml" xmlns:w15="http://schemas.microsoft.com/office/word/2012/wordml" xmlns:w16cid="http://schemas.microsoft.com/office/word/2016/wordml/cid" xmlns:w16se="http://schemas.microsoft.com/office/word/2015/wordml/symex" xmlns:wpg="http://schemas.microsoft.com/office/word/2010/wordprocessingGroup" xmlns:wpi="http://schemas.microsoft.com/office/word/2010/wordprocessingInk" xmlns:wne="http://schemas.microsoft.com/office/word/2006/wordml" xmlns:wps="http://schemas.microsoft.com/office/word/2010/wordprocessingShape" mc:Ignorable="w14 w15 w16se w16cid wp14">
   <w:body>
     <w:p>
       <w:pPr>
@@ -180,14 +180,7 @@
           <w:sz w:val="48"/>
           <w:szCs w:val="48"/>
         </w:rPr>
-        <w:t>Prototipo</w:t>
-      </w:r>
-      <w:r>
-        <w:rPr>
-          <w:sz w:val="48"/>
-          <w:szCs w:val="48"/>
-        </w:rPr>
-        <w:t xml:space="preserve"> e Design</w:t>
+        <w:t>Design</w:t>
       </w:r>
       <w:r>
         <w:rPr>
@@ -345,6 +338,7 @@
         </w:rPr>
         <w:t xml:space="preserve">Progetto: </w:t>
       </w:r>
+      <w:proofErr w:type="spellStart"/>
       <w:r>
         <w:rPr>
           <w:sz w:val="48"/>
@@ -352,6 +346,7 @@
         </w:rPr>
         <w:t>EasyGDPR</w:t>
       </w:r>
+      <w:proofErr w:type="spellEnd"/>
     </w:p>
     <w:p>
       <w:pPr>
@@ -567,9 +562,11 @@
             <w:pPr>
               <w:cnfStyle w:val="000000000000" w:firstRow="0" w:lastRow="0" w:firstColumn="0" w:lastColumn="0" w:oddVBand="0" w:evenVBand="0" w:oddHBand="0" w:evenHBand="0" w:firstRowFirstColumn="0" w:firstRowLastColumn="0" w:lastRowFirstColumn="0" w:lastRowLastColumn="0"/>
             </w:pPr>
+            <w:proofErr w:type="spellStart"/>
             <w:r>
               <w:t>Viktorija</w:t>
             </w:r>
+            <w:proofErr w:type="spellEnd"/>
           </w:p>
         </w:tc>
         <w:tc>
@@ -938,7 +935,6 @@
               <w:color w:val="auto"/>
               <w:sz w:val="22"/>
               <w:szCs w:val="22"/>
-              <w:lang w:val="en-US" w:eastAsia="en-US"/>
             </w:rPr>
           </w:pPr>
           <w:r>
@@ -963,7 +959,7 @@
             </w:rPr>
             <w:fldChar w:fldCharType="separate"/>
           </w:r>
-          <w:hyperlink w:anchor="_Toc534468959" w:history="1">
+          <w:hyperlink w:anchor="_Toc535585185" w:history="1">
             <w:r>
               <w:rPr>
                 <w:rStyle w:val="Collegamentoipertestuale"/>
@@ -977,7 +973,6 @@
                 <w:color w:val="auto"/>
                 <w:sz w:val="22"/>
                 <w:szCs w:val="22"/>
-                <w:lang w:val="en-US" w:eastAsia="en-US"/>
               </w:rPr>
               <w:tab/>
             </w:r>
@@ -1003,7 +998,7 @@
               <w:rPr>
                 <w:webHidden/>
               </w:rPr>
-              <w:instrText xml:space="preserve"> PAGEREF _Toc534468959 \h </w:instrText>
+              <w:instrText xml:space="preserve"> PAGEREF _Toc535585185 \h </w:instrText>
             </w:r>
             <w:r>
               <w:rPr>
@@ -1043,10 +1038,9 @@
               <w:color w:val="auto"/>
               <w:sz w:val="22"/>
               <w:szCs w:val="22"/>
-              <w:lang w:val="en-US" w:eastAsia="en-US"/>
             </w:rPr>
           </w:pPr>
-          <w:hyperlink w:anchor="_Toc534468960" w:history="1">
+          <w:hyperlink w:anchor="_Toc535585186" w:history="1">
             <w:r>
               <w:rPr>
                 <w:rStyle w:val="Collegamentoipertestuale"/>
@@ -1061,7 +1055,6 @@
                 <w:color w:val="auto"/>
                 <w:sz w:val="22"/>
                 <w:szCs w:val="22"/>
-                <w:lang w:val="en-US" w:eastAsia="en-US"/>
               </w:rPr>
               <w:tab/>
             </w:r>
@@ -1091,7 +1084,7 @@
                 <w:noProof/>
                 <w:webHidden/>
               </w:rPr>
-              <w:instrText xml:space="preserve"> PAGEREF _Toc534468960 \h </w:instrText>
+              <w:instrText xml:space="preserve"> PAGEREF _Toc535585186 \h </w:instrText>
             </w:r>
             <w:r>
               <w:rPr>
@@ -1126,10 +1119,14 @@
           <w:pPr>
             <w:pStyle w:val="Sommario1"/>
             <w:rPr>
-              <w:rStyle w:val="Collegamentoipertestuale"/>
+              <w:rFonts w:asciiTheme="minorHAnsi" w:hAnsiTheme="minorHAnsi" w:cstheme="minorBidi"/>
+              <w:b w:val="0"/>
+              <w:color w:val="auto"/>
+              <w:sz w:val="22"/>
+              <w:szCs w:val="22"/>
             </w:rPr>
           </w:pPr>
-          <w:hyperlink w:anchor="_Toc534468965" w:history="1">
+          <w:hyperlink w:anchor="_Toc535585187" w:history="1">
             <w:r>
               <w:rPr>
                 <w:rStyle w:val="Collegamentoipertestuale"/>
@@ -1143,7 +1140,6 @@
                 <w:color w:val="auto"/>
                 <w:sz w:val="22"/>
                 <w:szCs w:val="22"/>
-                <w:lang w:val="en-US" w:eastAsia="en-US"/>
               </w:rPr>
               <w:tab/>
             </w:r>
@@ -1151,71 +1147,7 @@
               <w:rPr>
                 <w:rStyle w:val="Collegamentoipertestuale"/>
               </w:rPr>
-              <w:t>Prima fase</w:t>
-            </w:r>
-            <w:r>
-              <w:rPr>
-                <w:webHidden/>
-              </w:rPr>
-              <w:tab/>
-            </w:r>
-            <w:r>
-              <w:fldChar w:fldCharType="begin"/>
-            </w:r>
-            <w:r>
-              <w:instrText xml:space="preserve"> PAGEREF _Toc534468965 \h </w:instrText>
-            </w:r>
-            <w:r>
-              <w:fldChar w:fldCharType="separate"/>
-            </w:r>
-            <w:r>
-              <w:rPr>
-                <w:b w:val="0"/>
-                <w:bCs/>
-                <w:webHidden/>
-                <w:lang w:val="en-US"/>
-              </w:rPr>
-              <w:t>4.</w:t>
-            </w:r>
-            <w:r>
-              <w:fldChar w:fldCharType="end"/>
-            </w:r>
-          </w:hyperlink>
-        </w:p>
-        <w:p>
-          <w:pPr>
-            <w:pStyle w:val="Sommario1"/>
-            <w:rPr>
-              <w:rFonts w:asciiTheme="minorHAnsi" w:hAnsiTheme="minorHAnsi" w:cstheme="minorBidi"/>
-              <w:color w:val="auto"/>
-              <w:sz w:val="22"/>
-              <w:szCs w:val="22"/>
-              <w:lang w:val="en-US" w:eastAsia="en-US"/>
-            </w:rPr>
-          </w:pPr>
-          <w:hyperlink w:anchor="_Toc534468966" w:history="1">
-            <w:r>
-              <w:rPr>
-                <w:rStyle w:val="Collegamentoipertestuale"/>
-              </w:rPr>
-              <w:t>2.1</w:t>
-            </w:r>
-            <w:r>
-              <w:rPr>
-                <w:rFonts w:asciiTheme="minorHAnsi" w:hAnsiTheme="minorHAnsi" w:cstheme="minorBidi"/>
-                <w:color w:val="auto"/>
-                <w:sz w:val="22"/>
-                <w:szCs w:val="22"/>
-                <w:lang w:val="en-US" w:eastAsia="en-US"/>
-              </w:rPr>
-              <w:tab/>
-            </w:r>
-            <w:r>
-              <w:rPr>
-                <w:color w:val="auto"/>
-                <w:lang w:val="en-US" w:eastAsia="en-US"/>
-              </w:rPr>
-              <w:t>Rapid Prototyping</w:t>
+              <w:t>Prototipo</w:t>
             </w:r>
             <w:r>
               <w:rPr>
@@ -1227,27 +1159,35 @@
               <w:rPr>
                 <w:webHidden/>
               </w:rPr>
-              <w:t>.....</w:t>
-            </w:r>
-            <w:r>
               <w:fldChar w:fldCharType="begin"/>
             </w:r>
             <w:r>
-              <w:instrText xml:space="preserve"> PAGEREF _Toc534468966 \h </w:instrText>
+              <w:rPr>
+                <w:webHidden/>
+              </w:rPr>
+              <w:instrText xml:space="preserve"> PAGEREF _Toc535585187 \h </w:instrText>
             </w:r>
             <w:r>
+              <w:rPr>
+                <w:webHidden/>
+              </w:rPr>
+            </w:r>
+            <w:r>
+              <w:rPr>
+                <w:webHidden/>
+              </w:rPr>
               <w:fldChar w:fldCharType="separate"/>
             </w:r>
             <w:r>
               <w:rPr>
-                <w:b w:val="0"/>
-                <w:bCs/>
                 <w:webHidden/>
-                <w:lang w:val="en-US"/>
               </w:rPr>
-              <w:t>4.</w:t>
+              <w:t>4</w:t>
             </w:r>
             <w:r>
+              <w:rPr>
+                <w:webHidden/>
+              </w:rPr>
               <w:fldChar w:fldCharType="end"/>
             </w:r>
           </w:hyperlink>
@@ -1256,26 +1196,23 @@
           <w:pPr>
             <w:pStyle w:val="Sommario2"/>
             <w:tabs>
-              <w:tab w:val="left" w:pos="880"/>
               <w:tab w:val="right" w:leader="dot" w:pos="9628"/>
             </w:tabs>
-            <w:ind w:left="450"/>
             <w:rPr>
               <w:rFonts w:asciiTheme="minorHAnsi" w:hAnsiTheme="minorHAnsi" w:cstheme="minorBidi"/>
               <w:noProof/>
               <w:color w:val="auto"/>
               <w:sz w:val="22"/>
               <w:szCs w:val="22"/>
-              <w:lang w:val="en-US" w:eastAsia="en-US"/>
             </w:rPr>
           </w:pPr>
-          <w:hyperlink w:anchor="_Toc534468967" w:history="1">
+          <w:hyperlink w:anchor="_Toc535585188" w:history="1">
             <w:r>
               <w:rPr>
                 <w:rStyle w:val="Collegamentoipertestuale"/>
                 <w:noProof/>
               </w:rPr>
-              <w:t>2.1.1   Sketching</w:t>
+              <w:t>2.1 Rapid Prototyping</w:t>
             </w:r>
             <w:r>
               <w:rPr>
@@ -1296,7 +1233,7 @@
                 <w:noProof/>
                 <w:webHidden/>
               </w:rPr>
-              <w:instrText xml:space="preserve"> PAGEREF _Toc534468967 \h </w:instrText>
+              <w:instrText xml:space="preserve"> PAGEREF _Toc535585188 \h </w:instrText>
             </w:r>
             <w:r>
               <w:rPr>
@@ -1313,13 +1250,10 @@
             </w:r>
             <w:r>
               <w:rPr>
-                <w:b/>
-                <w:bCs/>
                 <w:noProof/>
                 <w:webHidden/>
-                <w:lang w:val="en-US"/>
               </w:rPr>
-              <w:t>4.</w:t>
+              <w:t>4</w:t>
             </w:r>
             <w:r>
               <w:rPr>
@@ -1332,74 +1266,8 @@
         </w:p>
         <w:p>
           <w:pPr>
-            <w:pStyle w:val="Sommario1"/>
-            <w:rPr>
-              <w:rFonts w:asciiTheme="minorHAnsi" w:hAnsiTheme="minorHAnsi" w:cstheme="minorBidi"/>
-              <w:b w:val="0"/>
-              <w:color w:val="auto"/>
-              <w:sz w:val="22"/>
-              <w:szCs w:val="22"/>
-              <w:lang w:val="en-US" w:eastAsia="en-US"/>
-            </w:rPr>
-          </w:pPr>
-          <w:hyperlink w:anchor="_Toc534468970" w:history="1">
-            <w:r>
-              <w:rPr>
-                <w:rStyle w:val="Collegamentoipertestuale"/>
-              </w:rPr>
-              <w:t>3</w:t>
-            </w:r>
-            <w:r>
-              <w:rPr>
-                <w:rFonts w:asciiTheme="minorHAnsi" w:hAnsiTheme="minorHAnsi" w:cstheme="minorBidi"/>
-                <w:b w:val="0"/>
-                <w:color w:val="auto"/>
-                <w:sz w:val="22"/>
-                <w:szCs w:val="22"/>
-                <w:lang w:val="en-US" w:eastAsia="en-US"/>
-              </w:rPr>
-              <w:tab/>
-            </w:r>
-            <w:r>
-              <w:rPr>
-                <w:rStyle w:val="Collegamentoipertestuale"/>
-              </w:rPr>
-              <w:t>Template</w:t>
-            </w:r>
-            <w:r>
-              <w:rPr>
-                <w:webHidden/>
-              </w:rPr>
-              <w:tab/>
-            </w:r>
-            <w:r>
-              <w:fldChar w:fldCharType="begin"/>
-            </w:r>
-            <w:r>
-              <w:instrText xml:space="preserve"> PAGEREF _Toc534468970 \h </w:instrText>
-            </w:r>
-            <w:r>
-              <w:fldChar w:fldCharType="separate"/>
-            </w:r>
-            <w:r>
-              <w:rPr>
-                <w:b w:val="0"/>
-                <w:bCs/>
-                <w:webHidden/>
-                <w:lang w:val="en-US"/>
-              </w:rPr>
-              <w:t>7.</w:t>
-            </w:r>
-            <w:r>
-              <w:fldChar w:fldCharType="end"/>
-            </w:r>
-          </w:hyperlink>
-        </w:p>
-        <w:p>
-          <w:pPr>
             <w:pStyle w:val="Sommario2"/>
             <w:tabs>
-              <w:tab w:val="left" w:pos="880"/>
               <w:tab w:val="right" w:leader="dot" w:pos="9628"/>
             </w:tabs>
             <w:rPr>
@@ -1408,34 +1276,15 @@
               <w:color w:val="auto"/>
               <w:sz w:val="22"/>
               <w:szCs w:val="22"/>
-              <w:lang w:val="en-US" w:eastAsia="en-US"/>
             </w:rPr>
           </w:pPr>
-          <w:hyperlink w:anchor="_Toc534468971" w:history="1">
+          <w:hyperlink w:anchor="_Toc535585189" w:history="1">
             <w:r>
               <w:rPr>
                 <w:rStyle w:val="Collegamentoipertestuale"/>
                 <w:noProof/>
               </w:rPr>
-              <w:t>3.1</w:t>
-            </w:r>
-            <w:r>
-              <w:rPr>
-                <w:rFonts w:asciiTheme="minorHAnsi" w:hAnsiTheme="minorHAnsi" w:cstheme="minorBidi"/>
-                <w:noProof/>
-                <w:color w:val="auto"/>
-                <w:sz w:val="22"/>
-                <w:szCs w:val="22"/>
-                <w:lang w:val="en-US" w:eastAsia="en-US"/>
-              </w:rPr>
-              <w:tab/>
-            </w:r>
-            <w:r>
-              <w:rPr>
-                <w:rStyle w:val="Collegamentoipertestuale"/>
-                <w:noProof/>
-              </w:rPr>
-              <w:t>Descrizione Generale</w:t>
+              <w:t>2.1.1 Sketching</w:t>
             </w:r>
             <w:r>
               <w:rPr>
@@ -1456,7 +1305,7 @@
                 <w:noProof/>
                 <w:webHidden/>
               </w:rPr>
-              <w:instrText xml:space="preserve"> PAGEREF _Toc534468971 \h </w:instrText>
+              <w:instrText xml:space="preserve"> PAGEREF _Toc535585189 \h </w:instrText>
             </w:r>
             <w:r>
               <w:rPr>
@@ -1473,13 +1322,10 @@
             </w:r>
             <w:r>
               <w:rPr>
-                <w:b/>
-                <w:bCs/>
                 <w:noProof/>
                 <w:webHidden/>
-                <w:lang w:val="en-US"/>
               </w:rPr>
-              <w:t>7.</w:t>
+              <w:t>4</w:t>
             </w:r>
             <w:r>
               <w:rPr>
@@ -1492,9 +1338,69 @@
         </w:p>
         <w:p>
           <w:pPr>
+            <w:pStyle w:val="Sommario1"/>
+            <w:rPr>
+              <w:rFonts w:asciiTheme="minorHAnsi" w:hAnsiTheme="minorHAnsi" w:cstheme="minorBidi"/>
+              <w:b w:val="0"/>
+              <w:color w:val="auto"/>
+              <w:sz w:val="22"/>
+              <w:szCs w:val="22"/>
+            </w:rPr>
+          </w:pPr>
+          <w:hyperlink w:anchor="_Toc535585190" w:history="1">
+            <w:r>
+              <w:rPr>
+                <w:rStyle w:val="Collegamentoipertestuale"/>
+              </w:rPr>
+              <w:t>3 Template</w:t>
+            </w:r>
+            <w:r>
+              <w:rPr>
+                <w:webHidden/>
+              </w:rPr>
+              <w:tab/>
+            </w:r>
+            <w:r>
+              <w:rPr>
+                <w:webHidden/>
+              </w:rPr>
+              <w:fldChar w:fldCharType="begin"/>
+            </w:r>
+            <w:r>
+              <w:rPr>
+                <w:webHidden/>
+              </w:rPr>
+              <w:instrText xml:space="preserve"> PAGEREF _Toc535585190 \h </w:instrText>
+            </w:r>
+            <w:r>
+              <w:rPr>
+                <w:webHidden/>
+              </w:rPr>
+            </w:r>
+            <w:r>
+              <w:rPr>
+                <w:webHidden/>
+              </w:rPr>
+              <w:fldChar w:fldCharType="separate"/>
+            </w:r>
+            <w:r>
+              <w:rPr>
+                <w:webHidden/>
+              </w:rPr>
+              <w:t>7</w:t>
+            </w:r>
+            <w:r>
+              <w:rPr>
+                <w:webHidden/>
+              </w:rPr>
+              <w:fldChar w:fldCharType="end"/>
+            </w:r>
+          </w:hyperlink>
+        </w:p>
+        <w:p>
+          <w:pPr>
             <w:pStyle w:val="Sommario2"/>
             <w:tabs>
-              <w:tab w:val="left" w:pos="880"/>
               <w:tab w:val="right" w:leader="dot" w:pos="9628"/>
             </w:tabs>
             <w:rPr>
@@ -1503,9 +1409,65 @@
               <w:color w:val="auto"/>
               <w:sz w:val="22"/>
               <w:szCs w:val="22"/>
-              <w:lang w:val="en-US" w:eastAsia="en-US"/>
             </w:rPr>
           </w:pPr>
+          <w:hyperlink w:anchor="_Toc535585191" w:history="1">
+            <w:r>
+              <w:rPr>
+                <w:rStyle w:val="Collegamentoipertestuale"/>
+                <w:noProof/>
+              </w:rPr>
+              <w:t>3.1.  Descrizione Generale</w:t>
+            </w:r>
+            <w:r>
+              <w:rPr>
+                <w:noProof/>
+                <w:webHidden/>
+              </w:rPr>
+              <w:tab/>
+            </w:r>
+            <w:r>
+              <w:rPr>
+                <w:noProof/>
+                <w:webHidden/>
+              </w:rPr>
+              <w:fldChar w:fldCharType="begin"/>
+            </w:r>
+            <w:r>
+              <w:rPr>
+                <w:noProof/>
+                <w:webHidden/>
+              </w:rPr>
+              <w:instrText xml:space="preserve"> PAGEREF _Toc535585191 \h </w:instrText>
+            </w:r>
+            <w:r>
+              <w:rPr>
+                <w:noProof/>
+                <w:webHidden/>
+              </w:rPr>
+            </w:r>
+            <w:r>
+              <w:rPr>
+                <w:noProof/>
+                <w:webHidden/>
+              </w:rPr>
+              <w:fldChar w:fldCharType="separate"/>
+            </w:r>
+            <w:r>
+              <w:rPr>
+                <w:noProof/>
+                <w:webHidden/>
+              </w:rPr>
+              <w:t>7</w:t>
+            </w:r>
+            <w:r>
+              <w:rPr>
+                <w:noProof/>
+                <w:webHidden/>
+              </w:rPr>
+              <w:fldChar w:fldCharType="end"/>
+            </w:r>
+          </w:hyperlink>
         </w:p>
         <w:p>
           <w:r>
@@ -1537,7 +1499,7 @@
         </w:numPr>
         <w:spacing w:after="240"/>
       </w:pPr>
-      <w:bookmarkStart w:id="3" w:name="_Toc534468959"/>
+      <w:bookmarkStart w:id="3" w:name="_Toc535585185"/>
       <w:r>
         <w:lastRenderedPageBreak/>
         <w:t>Introduzione</w:t>
@@ -1561,7 +1523,7 @@
           <w:numId w:val="10"/>
         </w:numPr>
       </w:pPr>
-      <w:bookmarkStart w:id="4" w:name="_Toc534468960"/>
+      <w:bookmarkStart w:id="4" w:name="_Toc535585186"/>
       <w:r>
         <w:t>Scopo</w:t>
       </w:r>
@@ -1610,8 +1572,41 @@
         </w:numPr>
         <w:spacing w:after="240"/>
       </w:pPr>
-      <w:r>
-        <w:t>Prima fase</w:t>
+      <w:bookmarkStart w:id="5" w:name="_Toc535585187"/>
+      <w:r>
+        <w:t>Prototipo</w:t>
+      </w:r>
+      <w:bookmarkEnd w:id="5"/>
+    </w:p>
+    <w:p>
+      <w:pPr>
+        <w:pStyle w:val="Titolo2"/>
+        <w:rPr>
+          <w:b w:val="0"/>
+        </w:rPr>
+      </w:pPr>
+      <w:bookmarkStart w:id="6" w:name="_Toc535585188"/>
+      <w:r>
+        <w:t xml:space="preserve">2.1 Rapid </w:t>
+      </w:r>
+      <w:proofErr w:type="spellStart"/>
+      <w:r>
+        <w:t>Prototyping</w:t>
+      </w:r>
+      <w:bookmarkEnd w:id="6"/>
+      <w:proofErr w:type="spellEnd"/>
+    </w:p>
+    <w:p>
+      <w:r>
+        <w:t xml:space="preserve">Nella prima fase della prototipazione rapida del sito web è fatto lo </w:t>
+      </w:r>
+      <w:proofErr w:type="spellStart"/>
+      <w:r>
+        <w:t>Sketching</w:t>
+      </w:r>
+      <w:proofErr w:type="spellEnd"/>
+      <w:r>
+        <w:t xml:space="preserve"> dove sono presentate/disegnate le cinque pagine principali del Menu principale: Home, Calendario, Eventi, Manuale e Contatto. </w:t>
       </w:r>
     </w:p>
     <w:p>
@@ -1622,77 +1617,24 @@
           <w:szCs w:val="32"/>
         </w:rPr>
       </w:pPr>
-      <w:r>
-        <w:rPr>
-          <w:b/>
-          <w:sz w:val="32"/>
-          <w:szCs w:val="32"/>
-        </w:rPr>
-        <w:t xml:space="preserve">2.1 </w:t>
-      </w:r>
-      <w:r>
-        <w:rPr>
-          <w:b/>
-          <w:sz w:val="32"/>
-          <w:szCs w:val="32"/>
-        </w:rPr>
-        <w:t xml:space="preserve"> Rapid Prototyping</w:t>
-      </w:r>
     </w:p>
     <w:p>
-      <w:r>
-        <w:t xml:space="preserve">Nella prima fase della prototipazione rapida del sito web è fatto lo Sketching dove sono presentate/disegnate le cinque pagine principali del Menu principale: Home, Calendario, Eventi, Manuale e Contatto. </w:t>
-      </w:r>
-    </w:p>
-    <w:p>
-      <w:pPr>
-        <w:rPr>
-          <w:b/>
-          <w:sz w:val="32"/>
-          <w:szCs w:val="32"/>
-        </w:rPr>
-      </w:pPr>
-    </w:p>
-    <w:p>
-      <w:pPr>
-        <w:rPr>
-          <w:b/>
-          <w:sz w:val="32"/>
-          <w:szCs w:val="32"/>
-        </w:rPr>
-      </w:pPr>
-      <w:r>
-        <w:rPr>
-          <w:b/>
-          <w:sz w:val="32"/>
-          <w:szCs w:val="32"/>
-        </w:rPr>
-        <w:t>2.</w:t>
-      </w:r>
-      <w:r>
-        <w:rPr>
-          <w:b/>
-          <w:sz w:val="32"/>
-          <w:szCs w:val="32"/>
-        </w:rPr>
-        <w:t>1.1</w:t>
-      </w:r>
-      <w:r>
-        <w:rPr>
-          <w:b/>
-          <w:sz w:val="32"/>
-          <w:szCs w:val="32"/>
-        </w:rPr>
-        <w:t xml:space="preserve">  </w:t>
-      </w:r>
-      <w:r>
-        <w:rPr>
-          <w:b/>
-          <w:sz w:val="32"/>
-          <w:szCs w:val="32"/>
-        </w:rPr>
+      <w:pPr>
+        <w:pStyle w:val="Titolo2"/>
+        <w:rPr>
+          <w:b w:val="0"/>
+        </w:rPr>
+      </w:pPr>
+      <w:bookmarkStart w:id="7" w:name="_Toc535585189"/>
+      <w:r>
+        <w:t xml:space="preserve">2.1.1 </w:t>
+      </w:r>
+      <w:proofErr w:type="spellStart"/>
+      <w:r>
         <w:t>Sketching</w:t>
       </w:r>
+      <w:bookmarkEnd w:id="7"/>
+      <w:proofErr w:type="spellEnd"/>
     </w:p>
     <w:p>
       <w:pPr>
@@ -1711,7 +1653,7 @@
           <w:lang w:eastAsia="it-IT"/>
         </w:rPr>
         <w:drawing>
-          <wp:anchor distT="0" distB="0" distL="114300" distR="114300" simplePos="0" relativeHeight="251660288" behindDoc="0" locked="0" layoutInCell="1" allowOverlap="1">
+          <wp:anchor distT="0" distB="0" distL="114300" distR="114300" simplePos="0" relativeHeight="251646464" behindDoc="0" locked="0" layoutInCell="1" allowOverlap="1">
             <wp:simplePos x="0" y="0"/>
             <wp:positionH relativeFrom="column">
               <wp:posOffset>470535</wp:posOffset>
@@ -1824,7 +1766,7 @@
           <w:lang w:eastAsia="it-IT"/>
         </w:rPr>
         <w:drawing>
-          <wp:anchor distT="0" distB="0" distL="114300" distR="114300" simplePos="0" relativeHeight="251661312" behindDoc="0" locked="0" layoutInCell="1" allowOverlap="1">
+          <wp:anchor distT="0" distB="0" distL="114300" distR="114300" simplePos="0" relativeHeight="251649536" behindDoc="0" locked="0" layoutInCell="1" allowOverlap="1">
             <wp:simplePos x="0" y="0"/>
             <wp:positionH relativeFrom="column">
               <wp:posOffset>553044</wp:posOffset>
@@ -2008,7 +1950,7 @@
           <w:lang w:eastAsia="it-IT"/>
         </w:rPr>
         <w:drawing>
-          <wp:anchor distT="0" distB="0" distL="114300" distR="114300" simplePos="0" relativeHeight="251662336" behindDoc="0" locked="0" layoutInCell="1" allowOverlap="1">
+          <wp:anchor distT="0" distB="0" distL="114300" distR="114300" simplePos="0" relativeHeight="251652608" behindDoc="0" locked="0" layoutInCell="1" allowOverlap="1">
             <wp:simplePos x="0" y="0"/>
             <wp:positionH relativeFrom="column">
               <wp:posOffset>552450</wp:posOffset>
@@ -2169,7 +2111,7 @@
           <w:lang w:eastAsia="it-IT"/>
         </w:rPr>
         <w:drawing>
-          <wp:anchor distT="0" distB="0" distL="114300" distR="114300" simplePos="0" relativeHeight="251663360" behindDoc="0" locked="0" layoutInCell="1" allowOverlap="1">
+          <wp:anchor distT="0" distB="0" distL="114300" distR="114300" simplePos="0" relativeHeight="251667968" behindDoc="0" locked="0" layoutInCell="1" allowOverlap="1">
             <wp:simplePos x="0" y="0"/>
             <wp:positionH relativeFrom="column">
               <wp:posOffset>553044</wp:posOffset>
@@ -2322,7 +2264,7 @@
           <w:lang w:eastAsia="it-IT"/>
         </w:rPr>
         <w:drawing>
-          <wp:anchor distT="0" distB="0" distL="114300" distR="114300" simplePos="0" relativeHeight="251664384" behindDoc="0" locked="0" layoutInCell="1" allowOverlap="1">
+          <wp:anchor distT="0" distB="0" distL="114300" distR="114300" simplePos="0" relativeHeight="251671040" behindDoc="0" locked="0" layoutInCell="1" allowOverlap="1">
             <wp:simplePos x="0" y="0"/>
             <wp:positionH relativeFrom="column">
               <wp:posOffset>512973</wp:posOffset>
@@ -2457,27 +2399,25 @@
     <w:p/>
     <w:p>
       <w:pPr>
-        <w:pStyle w:val="Titolo2"/>
-        <w:rPr>
-          <w:sz w:val="32"/>
-          <w:szCs w:val="32"/>
-        </w:rPr>
-      </w:pPr>
-      <w:r>
-        <w:rPr>
-          <w:sz w:val="32"/>
-          <w:szCs w:val="32"/>
-        </w:rPr>
-        <w:t>3  Template</w:t>
-      </w:r>
+        <w:pStyle w:val="Titolo1"/>
+      </w:pPr>
+      <w:bookmarkStart w:id="8" w:name="_Toc535585190"/>
+      <w:bookmarkStart w:id="9" w:name="_GoBack"/>
+      <w:r>
+        <w:t>3 Template</w:t>
+      </w:r>
+      <w:bookmarkEnd w:id="8"/>
     </w:p>
     <w:p>
       <w:pPr>
         <w:pStyle w:val="Titolo2"/>
       </w:pPr>
+      <w:bookmarkStart w:id="10" w:name="_Toc535585191"/>
+      <w:bookmarkEnd w:id="9"/>
       <w:r>
         <w:t>3.1.  Descrizione Generale</w:t>
       </w:r>
+      <w:bookmarkEnd w:id="10"/>
     </w:p>
     <w:p>
       <w:pPr>
@@ -2495,14 +2435,205 @@
         <w:rPr>
           <w:rFonts w:ascii="Arial" w:hAnsi="Arial" w:cs="Arial"/>
         </w:rPr>
-        <w:t xml:space="preserve">Il sito web è stato fatto con il creatore di siti Wix che è diventato molto popolare negli ultimi anni. </w:t>
-      </w:r>
+        <w:t xml:space="preserve">Il </w:t>
+      </w:r>
+      <w:proofErr w:type="spellStart"/>
+      <w:r>
+        <w:rPr>
+          <w:rFonts w:ascii="Arial" w:hAnsi="Arial" w:cs="Arial"/>
+        </w:rPr>
+        <w:t>sito</w:t>
+      </w:r>
+      <w:proofErr w:type="spellEnd"/>
+      <w:r>
+        <w:rPr>
+          <w:rFonts w:ascii="Arial" w:hAnsi="Arial" w:cs="Arial"/>
+        </w:rPr>
+        <w:t xml:space="preserve"> web è </w:t>
+      </w:r>
+      <w:proofErr w:type="spellStart"/>
+      <w:r>
+        <w:rPr>
+          <w:rFonts w:ascii="Arial" w:hAnsi="Arial" w:cs="Arial"/>
+        </w:rPr>
+        <w:t>stato</w:t>
+      </w:r>
+      <w:proofErr w:type="spellEnd"/>
+      <w:r>
+        <w:rPr>
+          <w:rFonts w:ascii="Arial" w:hAnsi="Arial" w:cs="Arial"/>
+        </w:rPr>
+        <w:t xml:space="preserve"> </w:t>
+      </w:r>
+      <w:proofErr w:type="spellStart"/>
+      <w:r>
+        <w:rPr>
+          <w:rFonts w:ascii="Arial" w:hAnsi="Arial" w:cs="Arial"/>
+        </w:rPr>
+        <w:t>fatto</w:t>
+      </w:r>
+      <w:proofErr w:type="spellEnd"/>
+      <w:r>
+        <w:rPr>
+          <w:rFonts w:ascii="Arial" w:hAnsi="Arial" w:cs="Arial"/>
+        </w:rPr>
+        <w:t xml:space="preserve"> con </w:t>
+      </w:r>
+      <w:proofErr w:type="spellStart"/>
+      <w:r>
+        <w:rPr>
+          <w:rFonts w:ascii="Arial" w:hAnsi="Arial" w:cs="Arial"/>
+        </w:rPr>
+        <w:t>il</w:t>
+      </w:r>
+      <w:proofErr w:type="spellEnd"/>
+      <w:r>
+        <w:rPr>
+          <w:rFonts w:ascii="Arial" w:hAnsi="Arial" w:cs="Arial"/>
+        </w:rPr>
+        <w:t xml:space="preserve"> </w:t>
+      </w:r>
+      <w:proofErr w:type="spellStart"/>
+      <w:r>
+        <w:rPr>
+          <w:rFonts w:ascii="Arial" w:hAnsi="Arial" w:cs="Arial"/>
+        </w:rPr>
+        <w:t>creatore</w:t>
+      </w:r>
+      <w:proofErr w:type="spellEnd"/>
+      <w:r>
+        <w:rPr>
+          <w:rFonts w:ascii="Arial" w:hAnsi="Arial" w:cs="Arial"/>
+        </w:rPr>
+        <w:t xml:space="preserve"> di </w:t>
+      </w:r>
+      <w:proofErr w:type="spellStart"/>
+      <w:r>
+        <w:rPr>
+          <w:rFonts w:ascii="Arial" w:hAnsi="Arial" w:cs="Arial"/>
+        </w:rPr>
+        <w:t>siti</w:t>
+      </w:r>
+      <w:proofErr w:type="spellEnd"/>
+      <w:r>
+        <w:rPr>
+          <w:rFonts w:ascii="Arial" w:hAnsi="Arial" w:cs="Arial"/>
+        </w:rPr>
+        <w:t xml:space="preserve"> </w:t>
+      </w:r>
+      <w:proofErr w:type="spellStart"/>
+      <w:r>
+        <w:rPr>
+          <w:rFonts w:ascii="Arial" w:hAnsi="Arial" w:cs="Arial"/>
+        </w:rPr>
+        <w:t>Wix</w:t>
+      </w:r>
+      <w:proofErr w:type="spellEnd"/>
+      <w:r>
+        <w:rPr>
+          <w:rFonts w:ascii="Arial" w:hAnsi="Arial" w:cs="Arial"/>
+        </w:rPr>
+        <w:t xml:space="preserve"> </w:t>
+      </w:r>
+      <w:proofErr w:type="spellStart"/>
+      <w:r>
+        <w:rPr>
+          <w:rFonts w:ascii="Arial" w:hAnsi="Arial" w:cs="Arial"/>
+        </w:rPr>
+        <w:t>che</w:t>
+      </w:r>
+      <w:proofErr w:type="spellEnd"/>
+      <w:r>
+        <w:rPr>
+          <w:rFonts w:ascii="Arial" w:hAnsi="Arial" w:cs="Arial"/>
+        </w:rPr>
+        <w:t xml:space="preserve"> è </w:t>
+      </w:r>
+      <w:proofErr w:type="spellStart"/>
+      <w:r>
+        <w:rPr>
+          <w:rFonts w:ascii="Arial" w:hAnsi="Arial" w:cs="Arial"/>
+        </w:rPr>
+        <w:t>diventato</w:t>
+      </w:r>
+      <w:proofErr w:type="spellEnd"/>
+      <w:r>
+        <w:rPr>
+          <w:rFonts w:ascii="Arial" w:hAnsi="Arial" w:cs="Arial"/>
+        </w:rPr>
+        <w:t xml:space="preserve"> molto </w:t>
+      </w:r>
+      <w:proofErr w:type="spellStart"/>
+      <w:r>
+        <w:rPr>
+          <w:rFonts w:ascii="Arial" w:hAnsi="Arial" w:cs="Arial"/>
+        </w:rPr>
+        <w:t>popolare</w:t>
+      </w:r>
+      <w:proofErr w:type="spellEnd"/>
+      <w:r>
+        <w:rPr>
+          <w:rFonts w:ascii="Arial" w:hAnsi="Arial" w:cs="Arial"/>
+        </w:rPr>
+        <w:t xml:space="preserve"> </w:t>
+      </w:r>
+      <w:proofErr w:type="spellStart"/>
+      <w:r>
+        <w:rPr>
+          <w:rFonts w:ascii="Arial" w:hAnsi="Arial" w:cs="Arial"/>
+        </w:rPr>
+        <w:t>negli</w:t>
+      </w:r>
+      <w:proofErr w:type="spellEnd"/>
+      <w:r>
+        <w:rPr>
+          <w:rFonts w:ascii="Arial" w:hAnsi="Arial" w:cs="Arial"/>
+        </w:rPr>
+        <w:t xml:space="preserve"> </w:t>
+      </w:r>
+      <w:proofErr w:type="spellStart"/>
+      <w:r>
+        <w:rPr>
+          <w:rFonts w:ascii="Arial" w:hAnsi="Arial" w:cs="Arial"/>
+        </w:rPr>
+        <w:t>ultimi</w:t>
+      </w:r>
+      <w:proofErr w:type="spellEnd"/>
+      <w:r>
+        <w:rPr>
+          <w:rFonts w:ascii="Arial" w:hAnsi="Arial" w:cs="Arial"/>
+        </w:rPr>
+        <w:t xml:space="preserve"> </w:t>
+      </w:r>
+      <w:proofErr w:type="spellStart"/>
+      <w:r>
+        <w:rPr>
+          <w:rFonts w:ascii="Arial" w:hAnsi="Arial" w:cs="Arial"/>
+        </w:rPr>
+        <w:t>anni</w:t>
+      </w:r>
+      <w:proofErr w:type="spellEnd"/>
+      <w:r>
+        <w:rPr>
+          <w:rFonts w:ascii="Arial" w:hAnsi="Arial" w:cs="Arial"/>
+        </w:rPr>
+        <w:t xml:space="preserve">. </w:t>
+      </w:r>
+      <w:proofErr w:type="spellStart"/>
       <w:r>
         <w:rPr>
           <w:rFonts w:ascii="Arial" w:hAnsi="Arial" w:cs="Arial"/>
           <w:lang w:val="it-IT"/>
         </w:rPr>
-        <w:t>Wix è stato scelto perché</w:t>
+        <w:t>Wix</w:t>
+      </w:r>
+      <w:proofErr w:type="spellEnd"/>
+      <w:r>
+        <w:rPr>
+          <w:rFonts w:ascii="Arial" w:hAnsi="Arial" w:cs="Arial"/>
+          <w:lang w:val="it-IT"/>
+        </w:rPr>
+        <w:t xml:space="preserve"> è stato scelto perché</w:t>
       </w:r>
       <w:r>
         <w:rPr>
@@ -2545,7 +2676,25 @@
           <w:color w:val="000000"/>
           <w:lang w:val="it-IT"/>
         </w:rPr>
-        <w:t>applicazioni disponibili nel Wix App Market.</w:t>
+        <w:t xml:space="preserve">applicazioni disponibili nel </w:t>
+      </w:r>
+      <w:proofErr w:type="spellStart"/>
+      <w:r>
+        <w:rPr>
+          <w:rFonts w:ascii="Arial" w:hAnsi="Arial" w:cs="Arial"/>
+          <w:color w:val="000000"/>
+          <w:lang w:val="it-IT"/>
+        </w:rPr>
+        <w:t>Wix</w:t>
+      </w:r>
+      <w:proofErr w:type="spellEnd"/>
+      <w:r>
+        <w:rPr>
+          <w:rFonts w:ascii="Arial" w:hAnsi="Arial" w:cs="Arial"/>
+          <w:color w:val="000000"/>
+          <w:lang w:val="it-IT"/>
+        </w:rPr>
+        <w:t xml:space="preserve"> App Market.</w:t>
       </w:r>
     </w:p>
     <w:p>
@@ -2583,11 +2732,24 @@
       <w:r>
         <w:t>"</w:t>
       </w:r>
-      <w:r>
-        <w:t xml:space="preserve">minimal" e permette </w:t>
-      </w:r>
-      <w:r>
-        <w:t xml:space="preserve">un'esperienza facile e veloce, senza essere sopraffatto da impostazioni e scelte inutili. Questo tema multiuso è costruito sulla struttura Bootstrap rendendolo pienamente reattivo e mobile friendly. </w:t>
+      <w:proofErr w:type="spellStart"/>
+      <w:r>
+        <w:t>minimal</w:t>
+      </w:r>
+      <w:proofErr w:type="spellEnd"/>
+      <w:r>
+        <w:t xml:space="preserve">" e permette </w:t>
+      </w:r>
+      <w:r>
+        <w:t xml:space="preserve">un'esperienza facile e veloce, senza essere sopraffatto da impostazioni e scelte inutili. Questo tema multiuso è costruito sulla struttura Bootstrap rendendolo pienamente reattivo e mobile </w:t>
+      </w:r>
+      <w:proofErr w:type="spellStart"/>
+      <w:r>
+        <w:t>friendly</w:t>
+      </w:r>
+      <w:proofErr w:type="spellEnd"/>
+      <w:r>
+        <w:t xml:space="preserve">. </w:t>
       </w:r>
     </w:p>
     <w:p>
@@ -2665,14 +2827,25 @@
       <w:r>
         <w:t xml:space="preserve"> banner a schermo intero, </w:t>
       </w:r>
-      <w:r>
-        <w:t xml:space="preserve">header con il logo e i nomi del committente e il gruppo di lavoro, footer con il numero di telefono e il nome </w:t>
+      <w:proofErr w:type="spellStart"/>
+      <w:r>
+        <w:t>header</w:t>
+      </w:r>
+      <w:proofErr w:type="spellEnd"/>
+      <w:r>
+        <w:t xml:space="preserve"> con il logo e i nomi del committente e il gruppo di lavoro, </w:t>
+      </w:r>
+      <w:proofErr w:type="spellStart"/>
+      <w:r>
+        <w:t>footer</w:t>
+      </w:r>
+      <w:proofErr w:type="spellEnd"/>
+      <w:r>
+        <w:t xml:space="preserve"> con il numero di telefono e il nome </w:t>
       </w:r>
       <w:r>
         <w:t>del gruppo di lavoro, menu bar orizzontale</w:t>
       </w:r>
-      <w:bookmarkStart w:id="5" w:name="_GoBack"/>
-      <w:bookmarkEnd w:id="5"/>
       <w:r>
         <w:t xml:space="preserve"> con le pagine singole l</w:t>
       </w:r>
@@ -2774,6 +2947,7 @@
         </w:rPr>
       </w:pPr>
       <w:r>
+        <w:lastRenderedPageBreak/>
         <w:tab/>
       </w:r>
       <w:r>
@@ -2823,7 +2997,6 @@
           <w:noProof/>
           <w:lang w:eastAsia="it-IT"/>
         </w:rPr>
-        <w:lastRenderedPageBreak/>
         <w:drawing>
           <wp:anchor distT="0" distB="0" distL="114300" distR="114300" simplePos="0" relativeHeight="251668480" behindDoc="0" locked="0" layoutInCell="1" allowOverlap="1">
             <wp:simplePos x="0" y="0"/>
@@ -4781,6 +4954,7 @@
         <w:tab/>
       </w:r>
       <w:r>
+        <w:lastRenderedPageBreak/>
         <w:tab/>
       </w:r>
       <w:r>
@@ -4895,7 +5069,6 @@
           <w:noProof/>
           <w:lang w:eastAsia="it-IT"/>
         </w:rPr>
-        <w:lastRenderedPageBreak/>
         <w:drawing>
           <wp:anchor distT="0" distB="0" distL="114300" distR="114300" simplePos="0" relativeHeight="251675648" behindDoc="0" locked="0" layoutInCell="1" allowOverlap="1">
             <wp:simplePos x="0" y="0"/>
@@ -6726,6 +6899,7 @@
         <w:tab/>
       </w:r>
       <w:r>
+        <w:lastRenderedPageBreak/>
         <w:tab/>
       </w:r>
       <w:r>
@@ -6808,7 +6982,7 @@
 </file>
 
 <file path=word/endnotes.xml><?xml version="1.0" encoding="utf-8"?>
-<w:endnotes xmlns:wpc="http://schemas.microsoft.com/office/word/2010/wordprocessingCanvas" xmlns:cx="http://schemas.microsoft.com/office/drawing/2014/chartex" xmlns:mc="http://schemas.openxmlformats.org/markup-compatibility/2006" xmlns:o="urn:schemas-microsoft-com:office:office" xmlns:r="http://schemas.openxmlformats.org/officeDocument/2006/relationships" xmlns:m="http://schemas.openxmlformats.org/officeDocument/2006/math" xmlns:v="urn:schemas-microsoft-com:vml" xmlns:wp14="http://schemas.microsoft.com/office/word/2010/wordprocessingDrawing" xmlns:wp="http://schemas.openxmlformats.org/drawingml/2006/wordprocessingDrawing" xmlns:w10="urn:schemas-microsoft-com:office:word" xmlns:w="http://schemas.openxmlformats.org/wordprocessingml/2006/main" xmlns:w14="http://schemas.microsoft.com/office/word/2010/wordml" xmlns:w15="http://schemas.microsoft.com/office/word/2012/wordml" xmlns:w16se="http://schemas.microsoft.com/office/word/2015/wordml/symex" xmlns:wpg="http://schemas.microsoft.com/office/word/2010/wordprocessingGroup" xmlns:wpi="http://schemas.microsoft.com/office/word/2010/wordprocessingInk" xmlns:wne="http://schemas.microsoft.com/office/word/2006/wordml" xmlns:wps="http://schemas.microsoft.com/office/word/2010/wordprocessingShape" mc:Ignorable="w14 w15 w16se wp14">
+<w:endnotes xmlns:wpc="http://schemas.microsoft.com/office/word/2010/wordprocessingCanvas" xmlns:cx="http://schemas.microsoft.com/office/drawing/2014/chartex" xmlns:cx1="http://schemas.microsoft.com/office/drawing/2015/9/8/chartex" xmlns:cx2="http://schemas.microsoft.com/office/drawing/2015/10/21/chartex" xmlns:cx3="http://schemas.microsoft.com/office/drawing/2016/5/9/chartex" xmlns:cx4="http://schemas.microsoft.com/office/drawing/2016/5/10/chartex" xmlns:cx5="http://schemas.microsoft.com/office/drawing/2016/5/11/chartex" xmlns:cx6="http://schemas.microsoft.com/office/drawing/2016/5/12/chartex" xmlns:cx7="http://schemas.microsoft.com/office/drawing/2016/5/13/chartex" xmlns:cx8="http://schemas.microsoft.com/office/drawing/2016/5/14/chartex" xmlns:mc="http://schemas.openxmlformats.org/markup-compatibility/2006" xmlns:aink="http://schemas.microsoft.com/office/drawing/2016/ink" xmlns:am3d="http://schemas.microsoft.com/office/drawing/2017/model3d" xmlns:o="urn:schemas-microsoft-com:office:office" xmlns:r="http://schemas.openxmlformats.org/officeDocument/2006/relationships" xmlns:m="http://schemas.openxmlformats.org/officeDocument/2006/math" xmlns:v="urn:schemas-microsoft-com:vml" xmlns:wp14="http://schemas.microsoft.com/office/word/2010/wordprocessingDrawing" xmlns:wp="http://schemas.openxmlformats.org/drawingml/2006/wordprocessingDrawing" xmlns:w10="urn:schemas-microsoft-com:office:word" xmlns:w="http://schemas.openxmlformats.org/wordprocessingml/2006/main" xmlns:w14="http://schemas.microsoft.com/office/word/2010/wordml" xmlns:w15="http://schemas.microsoft.com/office/word/2012/wordml" xmlns:w16cid="http://schemas.microsoft.com/office/word/2016/wordml/cid" xmlns:w16se="http://schemas.microsoft.com/office/word/2015/wordml/symex" xmlns:wpg="http://schemas.microsoft.com/office/word/2010/wordprocessingGroup" xmlns:wpi="http://schemas.microsoft.com/office/word/2010/wordprocessingInk" xmlns:wne="http://schemas.microsoft.com/office/word/2006/wordml" xmlns:wps="http://schemas.microsoft.com/office/word/2010/wordprocessingShape" mc:Ignorable="w14 w15 w16se w16cid wp14">
   <w:endnote w:type="separator" w:id="-1">
     <w:p>
       <w:r>
@@ -6831,7 +7005,7 @@
 </file>
 
 <file path=word/footer1.xml><?xml version="1.0" encoding="utf-8"?>
-<w:ftr xmlns:wpc="http://schemas.microsoft.com/office/word/2010/wordprocessingCanvas" xmlns:cx="http://schemas.microsoft.com/office/drawing/2014/chartex" xmlns:mc="http://schemas.openxmlformats.org/markup-compatibility/2006" xmlns:o="urn:schemas-microsoft-com:office:office" xmlns:r="http://schemas.openxmlformats.org/officeDocument/2006/relationships" xmlns:m="http://schemas.openxmlformats.org/officeDocument/2006/math" xmlns:v="urn:schemas-microsoft-com:vml" xmlns:wp14="http://schemas.microsoft.com/office/word/2010/wordprocessingDrawing" xmlns:wp="http://schemas.openxmlformats.org/drawingml/2006/wordprocessingDrawing" xmlns:w10="urn:schemas-microsoft-com:office:word" xmlns:w="http://schemas.openxmlformats.org/wordprocessingml/2006/main" xmlns:w14="http://schemas.microsoft.com/office/word/2010/wordml" xmlns:w15="http://schemas.microsoft.com/office/word/2012/wordml" xmlns:w16se="http://schemas.microsoft.com/office/word/2015/wordml/symex" xmlns:wpg="http://schemas.microsoft.com/office/word/2010/wordprocessingGroup" xmlns:wpi="http://schemas.microsoft.com/office/word/2010/wordprocessingInk" xmlns:wne="http://schemas.microsoft.com/office/word/2006/wordml" xmlns:wps="http://schemas.microsoft.com/office/word/2010/wordprocessingShape" mc:Ignorable="w14 w15 w16se wp14">
+<w:ftr xmlns:wpc="http://schemas.microsoft.com/office/word/2010/wordprocessingCanvas" xmlns:cx="http://schemas.microsoft.com/office/drawing/2014/chartex" xmlns:cx1="http://schemas.microsoft.com/office/drawing/2015/9/8/chartex" xmlns:cx2="http://schemas.microsoft.com/office/drawing/2015/10/21/chartex" xmlns:cx3="http://schemas.microsoft.com/office/drawing/2016/5/9/chartex" xmlns:cx4="http://schemas.microsoft.com/office/drawing/2016/5/10/chartex" xmlns:cx5="http://schemas.microsoft.com/office/drawing/2016/5/11/chartex" xmlns:cx6="http://schemas.microsoft.com/office/drawing/2016/5/12/chartex" xmlns:cx7="http://schemas.microsoft.com/office/drawing/2016/5/13/chartex" xmlns:cx8="http://schemas.microsoft.com/office/drawing/2016/5/14/chartex" xmlns:mc="http://schemas.openxmlformats.org/markup-compatibility/2006" xmlns:aink="http://schemas.microsoft.com/office/drawing/2016/ink" xmlns:am3d="http://schemas.microsoft.com/office/drawing/2017/model3d" xmlns:o="urn:schemas-microsoft-com:office:office" xmlns:r="http://schemas.openxmlformats.org/officeDocument/2006/relationships" xmlns:m="http://schemas.openxmlformats.org/officeDocument/2006/math" xmlns:v="urn:schemas-microsoft-com:vml" xmlns:wp14="http://schemas.microsoft.com/office/word/2010/wordprocessingDrawing" xmlns:wp="http://schemas.openxmlformats.org/drawingml/2006/wordprocessingDrawing" xmlns:w10="urn:schemas-microsoft-com:office:word" xmlns:w="http://schemas.openxmlformats.org/wordprocessingml/2006/main" xmlns:w14="http://schemas.microsoft.com/office/word/2010/wordml" xmlns:w15="http://schemas.microsoft.com/office/word/2012/wordml" xmlns:w16cid="http://schemas.microsoft.com/office/word/2016/wordml/cid" xmlns:w16se="http://schemas.microsoft.com/office/word/2015/wordml/symex" xmlns:wpg="http://schemas.microsoft.com/office/word/2010/wordprocessingGroup" xmlns:wpi="http://schemas.microsoft.com/office/word/2010/wordprocessingInk" xmlns:wne="http://schemas.microsoft.com/office/word/2006/wordml" xmlns:wps="http://schemas.microsoft.com/office/word/2010/wordprocessingShape" mc:Ignorable="w14 w15 w16se w16cid wp14">
   <w:sdt>
     <w:sdtPr>
       <w:id w:val="-1032564920"/>
@@ -6873,7 +7047,7 @@
 </file>
 
 <file path=word/footnotes.xml><?xml version="1.0" encoding="utf-8"?>
-<w:footnotes xmlns:wpc="http://schemas.microsoft.com/office/word/2010/wordprocessingCanvas" xmlns:cx="http://schemas.microsoft.com/office/drawing/2014/chartex" xmlns:mc="http://schemas.openxmlformats.org/markup-compatibility/2006" xmlns:o="urn:schemas-microsoft-com:office:office" xmlns:r="http://schemas.openxmlformats.org/officeDocument/2006/relationships" xmlns:m="http://schemas.openxmlformats.org/officeDocument/2006/math" xmlns:v="urn:schemas-microsoft-com:vml" xmlns:wp14="http://schemas.microsoft.com/office/word/2010/wordprocessingDrawing" xmlns:wp="http://schemas.openxmlformats.org/drawingml/2006/wordprocessingDrawing" xmlns:w10="urn:schemas-microsoft-com:office:word" xmlns:w="http://schemas.openxmlformats.org/wordprocessingml/2006/main" xmlns:w14="http://schemas.microsoft.com/office/word/2010/wordml" xmlns:w15="http://schemas.microsoft.com/office/word/2012/wordml" xmlns:w16se="http://schemas.microsoft.com/office/word/2015/wordml/symex" xmlns:wpg="http://schemas.microsoft.com/office/word/2010/wordprocessingGroup" xmlns:wpi="http://schemas.microsoft.com/office/word/2010/wordprocessingInk" xmlns:wne="http://schemas.microsoft.com/office/word/2006/wordml" xmlns:wps="http://schemas.microsoft.com/office/word/2010/wordprocessingShape" mc:Ignorable="w14 w15 w16se wp14">
+<w:footnotes xmlns:wpc="http://schemas.microsoft.com/office/word/2010/wordprocessingCanvas" xmlns:cx="http://schemas.microsoft.com/office/drawing/2014/chartex" xmlns:cx1="http://schemas.microsoft.com/office/drawing/2015/9/8/chartex" xmlns:cx2="http://schemas.microsoft.com/office/drawing/2015/10/21/chartex" xmlns:cx3="http://schemas.microsoft.com/office/drawing/2016/5/9/chartex" xmlns:cx4="http://schemas.microsoft.com/office/drawing/2016/5/10/chartex" xmlns:cx5="http://schemas.microsoft.com/office/drawing/2016/5/11/chartex" xmlns:cx6="http://schemas.microsoft.com/office/drawing/2016/5/12/chartex" xmlns:cx7="http://schemas.microsoft.com/office/drawing/2016/5/13/chartex" xmlns:cx8="http://schemas.microsoft.com/office/drawing/2016/5/14/chartex" xmlns:mc="http://schemas.openxmlformats.org/markup-compatibility/2006" xmlns:aink="http://schemas.microsoft.com/office/drawing/2016/ink" xmlns:am3d="http://schemas.microsoft.com/office/drawing/2017/model3d" xmlns:o="urn:schemas-microsoft-com:office:office" xmlns:r="http://schemas.openxmlformats.org/officeDocument/2006/relationships" xmlns:m="http://schemas.openxmlformats.org/officeDocument/2006/math" xmlns:v="urn:schemas-microsoft-com:vml" xmlns:wp14="http://schemas.microsoft.com/office/word/2010/wordprocessingDrawing" xmlns:wp="http://schemas.openxmlformats.org/drawingml/2006/wordprocessingDrawing" xmlns:w10="urn:schemas-microsoft-com:office:word" xmlns:w="http://schemas.openxmlformats.org/wordprocessingml/2006/main" xmlns:w14="http://schemas.microsoft.com/office/word/2010/wordml" xmlns:w15="http://schemas.microsoft.com/office/word/2012/wordml" xmlns:w16cid="http://schemas.microsoft.com/office/word/2016/wordml/cid" xmlns:w16se="http://schemas.microsoft.com/office/word/2015/wordml/symex" xmlns:wpg="http://schemas.microsoft.com/office/word/2010/wordprocessingGroup" xmlns:wpi="http://schemas.microsoft.com/office/word/2010/wordprocessingInk" xmlns:wne="http://schemas.microsoft.com/office/word/2006/wordml" xmlns:wps="http://schemas.microsoft.com/office/word/2010/wordprocessingShape" mc:Ignorable="w14 w15 w16se w16cid wp14">
   <w:footnote w:type="separator" w:id="-1">
     <w:p>
       <w:r>
@@ -6896,7 +7070,7 @@
 </file>
 
 <file path=word/header1.xml><?xml version="1.0" encoding="utf-8"?>
-<w:hdr xmlns:wpc="http://schemas.microsoft.com/office/word/2010/wordprocessingCanvas" xmlns:cx="http://schemas.microsoft.com/office/drawing/2014/chartex" xmlns:mc="http://schemas.openxmlformats.org/markup-compatibility/2006" xmlns:o="urn:schemas-microsoft-com:office:office" xmlns:r="http://schemas.openxmlformats.org/officeDocument/2006/relationships" xmlns:m="http://schemas.openxmlformats.org/officeDocument/2006/math" xmlns:v="urn:schemas-microsoft-com:vml" xmlns:wp14="http://schemas.microsoft.com/office/word/2010/wordprocessingDrawing" xmlns:wp="http://schemas.openxmlformats.org/drawingml/2006/wordprocessingDrawing" xmlns:w10="urn:schemas-microsoft-com:office:word" xmlns:w="http://schemas.openxmlformats.org/wordprocessingml/2006/main" xmlns:w14="http://schemas.microsoft.com/office/word/2010/wordml" xmlns:w15="http://schemas.microsoft.com/office/word/2012/wordml" xmlns:w16se="http://schemas.microsoft.com/office/word/2015/wordml/symex" xmlns:wpg="http://schemas.microsoft.com/office/word/2010/wordprocessingGroup" xmlns:wpi="http://schemas.microsoft.com/office/word/2010/wordprocessingInk" xmlns:wne="http://schemas.microsoft.com/office/word/2006/wordml" xmlns:wps="http://schemas.microsoft.com/office/word/2010/wordprocessingShape" mc:Ignorable="w14 w15 w16se wp14">
+<w:hdr xmlns:wpc="http://schemas.microsoft.com/office/word/2010/wordprocessingCanvas" xmlns:cx="http://schemas.microsoft.com/office/drawing/2014/chartex" xmlns:cx1="http://schemas.microsoft.com/office/drawing/2015/9/8/chartex" xmlns:cx2="http://schemas.microsoft.com/office/drawing/2015/10/21/chartex" xmlns:cx3="http://schemas.microsoft.com/office/drawing/2016/5/9/chartex" xmlns:cx4="http://schemas.microsoft.com/office/drawing/2016/5/10/chartex" xmlns:cx5="http://schemas.microsoft.com/office/drawing/2016/5/11/chartex" xmlns:cx6="http://schemas.microsoft.com/office/drawing/2016/5/12/chartex" xmlns:cx7="http://schemas.microsoft.com/office/drawing/2016/5/13/chartex" xmlns:cx8="http://schemas.microsoft.com/office/drawing/2016/5/14/chartex" xmlns:mc="http://schemas.openxmlformats.org/markup-compatibility/2006" xmlns:aink="http://schemas.microsoft.com/office/drawing/2016/ink" xmlns:am3d="http://schemas.microsoft.com/office/drawing/2017/model3d" xmlns:o="urn:schemas-microsoft-com:office:office" xmlns:r="http://schemas.openxmlformats.org/officeDocument/2006/relationships" xmlns:m="http://schemas.openxmlformats.org/officeDocument/2006/math" xmlns:v="urn:schemas-microsoft-com:vml" xmlns:wp14="http://schemas.microsoft.com/office/word/2010/wordprocessingDrawing" xmlns:wp="http://schemas.openxmlformats.org/drawingml/2006/wordprocessingDrawing" xmlns:w10="urn:schemas-microsoft-com:office:word" xmlns:w="http://schemas.openxmlformats.org/wordprocessingml/2006/main" xmlns:w14="http://schemas.microsoft.com/office/word/2010/wordml" xmlns:w15="http://schemas.microsoft.com/office/word/2012/wordml" xmlns:w16cid="http://schemas.microsoft.com/office/word/2016/wordml/cid" xmlns:w16se="http://schemas.microsoft.com/office/word/2015/wordml/symex" xmlns:wpg="http://schemas.microsoft.com/office/word/2010/wordprocessingGroup" xmlns:wpi="http://schemas.microsoft.com/office/word/2010/wordprocessingInk" xmlns:wne="http://schemas.microsoft.com/office/word/2006/wordml" xmlns:wps="http://schemas.microsoft.com/office/word/2010/wordprocessingShape" mc:Ignorable="w14 w15 w16se w16cid wp14">
   <w:p>
     <w:pPr>
       <w:pStyle w:val="Intestazione"/>
@@ -6908,7 +7082,7 @@
         <w:lang w:eastAsia="it-IT"/>
       </w:rPr>
       <w:drawing>
-        <wp:anchor distT="0" distB="0" distL="114300" distR="114300" simplePos="0" relativeHeight="251659264" behindDoc="1" locked="0" layoutInCell="1" allowOverlap="1">
+        <wp:anchor distT="0" distB="0" distL="114300" distR="114300" simplePos="0" relativeHeight="251664896" behindDoc="1" locked="0" layoutInCell="1" allowOverlap="1">
           <wp:simplePos x="0" y="0"/>
           <wp:positionH relativeFrom="column">
             <wp:posOffset>-3810</wp:posOffset>
@@ -6986,9 +7160,11 @@
       </w:rPr>
       <w:t xml:space="preserve">rogetto: </w:t>
     </w:r>
+    <w:proofErr w:type="spellStart"/>
     <w:r>
       <w:t>EasyGDPR</w:t>
     </w:r>
+    <w:proofErr w:type="spellEnd"/>
     <w:r>
       <w:tab/>
     </w:r>
@@ -7002,7 +7178,10 @@
       <w:t xml:space="preserve">Documento: </w:t>
     </w:r>
     <w:r>
-      <w:t>Prototipo della Pagina Web</w:t>
+      <w:t>Design</w:t>
+    </w:r>
+    <w:r>
+      <w:t xml:space="preserve"> della Pagina Web</w:t>
     </w:r>
   </w:p>
   <w:p>
@@ -7054,9 +7233,19 @@
       </w:rPr>
       <w:t xml:space="preserve">: </w:t>
     </w:r>
+    <w:proofErr w:type="spellStart"/>
     <w:r>
-      <w:t>Petreska Viktorija</w:t>
+      <w:t>Petreska</w:t>
     </w:r>
+    <w:proofErr w:type="spellEnd"/>
+    <w:r>
+      <w:t xml:space="preserve"> </w:t>
+    </w:r>
+    <w:proofErr w:type="spellStart"/>
+    <w:r>
+      <w:t>Viktorija</w:t>
+    </w:r>
+    <w:proofErr w:type="spellEnd"/>
   </w:p>
   <w:p>
     <w:pPr>
@@ -7067,7 +7256,7 @@
 </file>
 
 <file path=word/numbering.xml><?xml version="1.0" encoding="utf-8"?>
-<w:numbering xmlns:wpc="http://schemas.microsoft.com/office/word/2010/wordprocessingCanvas" xmlns:cx="http://schemas.microsoft.com/office/drawing/2014/chartex" xmlns:mc="http://schemas.openxmlformats.org/markup-compatibility/2006" xmlns:o="urn:schemas-microsoft-com:office:office" xmlns:r="http://schemas.openxmlformats.org/officeDocument/2006/relationships" xmlns:m="http://schemas.openxmlformats.org/officeDocument/2006/math" xmlns:v="urn:schemas-microsoft-com:vml" xmlns:wp14="http://schemas.microsoft.com/office/word/2010/wordprocessingDrawing" xmlns:wp="http://schemas.openxmlformats.org/drawingml/2006/wordprocessingDrawing" xmlns:w10="urn:schemas-microsoft-com:office:word" xmlns:w="http://schemas.openxmlformats.org/wordprocessingml/2006/main" xmlns:w14="http://schemas.microsoft.com/office/word/2010/wordml" xmlns:w15="http://schemas.microsoft.com/office/word/2012/wordml" xmlns:w16se="http://schemas.microsoft.com/office/word/2015/wordml/symex" xmlns:wpg="http://schemas.microsoft.com/office/word/2010/wordprocessingGroup" xmlns:wpi="http://schemas.microsoft.com/office/word/2010/wordprocessingInk" xmlns:wne="http://schemas.microsoft.com/office/word/2006/wordml" xmlns:wps="http://schemas.microsoft.com/office/word/2010/wordprocessingShape" mc:Ignorable="w14 w15 w16se wp14">
+<w:numbering xmlns:wpc="http://schemas.microsoft.com/office/word/2010/wordprocessingCanvas" xmlns:cx="http://schemas.microsoft.com/office/drawing/2014/chartex" xmlns:cx1="http://schemas.microsoft.com/office/drawing/2015/9/8/chartex" xmlns:cx2="http://schemas.microsoft.com/office/drawing/2015/10/21/chartex" xmlns:cx3="http://schemas.microsoft.com/office/drawing/2016/5/9/chartex" xmlns:cx4="http://schemas.microsoft.com/office/drawing/2016/5/10/chartex" xmlns:cx5="http://schemas.microsoft.com/office/drawing/2016/5/11/chartex" xmlns:cx6="http://schemas.microsoft.com/office/drawing/2016/5/12/chartex" xmlns:cx7="http://schemas.microsoft.com/office/drawing/2016/5/13/chartex" xmlns:cx8="http://schemas.microsoft.com/office/drawing/2016/5/14/chartex" xmlns:mc="http://schemas.openxmlformats.org/markup-compatibility/2006" xmlns:aink="http://schemas.microsoft.com/office/drawing/2016/ink" xmlns:am3d="http://schemas.microsoft.com/office/drawing/2017/model3d" xmlns:o="urn:schemas-microsoft-com:office:office" xmlns:r="http://schemas.openxmlformats.org/officeDocument/2006/relationships" xmlns:m="http://schemas.openxmlformats.org/officeDocument/2006/math" xmlns:v="urn:schemas-microsoft-com:vml" xmlns:wp14="http://schemas.microsoft.com/office/word/2010/wordprocessingDrawing" xmlns:wp="http://schemas.openxmlformats.org/drawingml/2006/wordprocessingDrawing" xmlns:w10="urn:schemas-microsoft-com:office:word" xmlns:w="http://schemas.openxmlformats.org/wordprocessingml/2006/main" xmlns:w14="http://schemas.microsoft.com/office/word/2010/wordml" xmlns:w15="http://schemas.microsoft.com/office/word/2012/wordml" xmlns:w16cid="http://schemas.microsoft.com/office/word/2016/wordml/cid" xmlns:w16se="http://schemas.microsoft.com/office/word/2015/wordml/symex" xmlns:wpg="http://schemas.microsoft.com/office/word/2010/wordprocessingGroup" xmlns:wpi="http://schemas.microsoft.com/office/word/2010/wordprocessingInk" xmlns:wne="http://schemas.microsoft.com/office/word/2006/wordml" xmlns:wps="http://schemas.microsoft.com/office/word/2010/wordprocessingShape" mc:Ignorable="w14 w15 w16se w16cid wp14">
   <w:abstractNum w:abstractNumId="0" w15:restartNumberingAfterBreak="0">
     <w:nsid w:val="030D2D47"/>
     <w:multiLevelType w:val="hybridMultilevel"/>
@@ -10875,7 +11064,7 @@
 </file>
 
 <file path=word/styles.xml><?xml version="1.0" encoding="utf-8"?>
-<w:styles xmlns:mc="http://schemas.openxmlformats.org/markup-compatibility/2006" xmlns:r="http://schemas.openxmlformats.org/officeDocument/2006/relationships" xmlns:w="http://schemas.openxmlformats.org/wordprocessingml/2006/main" xmlns:w14="http://schemas.microsoft.com/office/word/2010/wordml" xmlns:w15="http://schemas.microsoft.com/office/word/2012/wordml" xmlns:w16se="http://schemas.microsoft.com/office/word/2015/wordml/symex" mc:Ignorable="w14 w15 w16se">
+<w:styles xmlns:mc="http://schemas.openxmlformats.org/markup-compatibility/2006" xmlns:r="http://schemas.openxmlformats.org/officeDocument/2006/relationships" xmlns:w="http://schemas.openxmlformats.org/wordprocessingml/2006/main" xmlns:w14="http://schemas.microsoft.com/office/word/2010/wordml" xmlns:w15="http://schemas.microsoft.com/office/word/2012/wordml" xmlns:w16cid="http://schemas.microsoft.com/office/word/2016/wordml/cid" xmlns:w16se="http://schemas.microsoft.com/office/word/2015/wordml/symex" mc:Ignorable="w14 w15 w16se w16cid">
   <w:docDefaults>
     <w:rPrDefault>
       <w:rPr>
@@ -10891,7 +11080,7 @@
       </w:pPr>
     </w:pPrDefault>
   </w:docDefaults>
-  <w:latentStyles w:defLockedState="0" w:defUIPriority="99" w:defSemiHidden="0" w:defUnhideWhenUsed="0" w:defQFormat="0" w:count="371">
+  <w:latentStyles w:defLockedState="0" w:defUIPriority="99" w:defSemiHidden="0" w:defUnhideWhenUsed="0" w:defQFormat="0" w:count="375">
     <w:lsdException w:name="Normal" w:uiPriority="0" w:qFormat="1"/>
     <w:lsdException w:name="heading 1" w:uiPriority="9" w:qFormat="1"/>
     <w:lsdException w:name="heading 2" w:semiHidden="1" w:uiPriority="9" w:unhideWhenUsed="1" w:qFormat="1"/>
@@ -10997,7 +11186,6 @@
     <w:lsdException w:name="HTML Sample" w:semiHidden="1" w:unhideWhenUsed="1"/>
     <w:lsdException w:name="HTML Typewriter" w:semiHidden="1" w:unhideWhenUsed="1"/>
     <w:lsdException w:name="HTML Variable" w:semiHidden="1" w:unhideWhenUsed="1"/>
-    <w:lsdException w:name="Normal Table" w:semiHidden="1" w:unhideWhenUsed="1"/>
     <w:lsdException w:name="annotation subject" w:semiHidden="1" w:unhideWhenUsed="1"/>
     <w:lsdException w:name="No List" w:semiHidden="1" w:unhideWhenUsed="1"/>
     <w:lsdException w:name="Outline List 1" w:semiHidden="1" w:unhideWhenUsed="1"/>
@@ -11041,10 +11229,8 @@
     <w:lsdException w:name="Table Elegant" w:semiHidden="1" w:unhideWhenUsed="1"/>
     <w:lsdException w:name="Table Professional" w:semiHidden="1" w:unhideWhenUsed="1"/>
     <w:lsdException w:name="Table Subtle 1" w:semiHidden="1" w:unhideWhenUsed="1"/>
-    <w:lsdException w:name="Table Subtle 2" w:semiHidden="1" w:unhideWhenUsed="1"/>
     <w:lsdException w:name="Table Web 1" w:semiHidden="1" w:unhideWhenUsed="1"/>
     <w:lsdException w:name="Table Web 2" w:semiHidden="1" w:unhideWhenUsed="1"/>
-    <w:lsdException w:name="Table Web 3" w:semiHidden="1" w:unhideWhenUsed="1"/>
     <w:lsdException w:name="Balloon Text" w:semiHidden="1" w:unhideWhenUsed="1"/>
     <w:lsdException w:name="Table Grid" w:uiPriority="39"/>
     <w:lsdException w:name="Table Theme" w:semiHidden="1" w:unhideWhenUsed="1"/>
@@ -11263,6 +11449,10 @@
     <w:lsdException w:name="List Table 5 Dark Accent 6" w:uiPriority="50"/>
     <w:lsdException w:name="List Table 6 Colorful Accent 6" w:uiPriority="51"/>
     <w:lsdException w:name="List Table 7 Colorful Accent 6" w:uiPriority="52"/>
+    <w:lsdException w:name="Mention" w:semiHidden="1" w:unhideWhenUsed="1"/>
+    <w:lsdException w:name="Smart Hyperlink" w:semiHidden="1" w:unhideWhenUsed="1"/>
+    <w:lsdException w:name="Hashtag" w:semiHidden="1" w:unhideWhenUsed="1"/>
+    <w:lsdException w:name="Unresolved Mention" w:semiHidden="1" w:unhideWhenUsed="1"/>
   </w:latentStyles>
   <w:style w:type="paragraph" w:default="1" w:styleId="Normale">
     <w:name w:val="Normal"/>
@@ -11982,7 +12172,7 @@
 </file>
 
 <file path=customXml/itemProps1.xml><?xml version="1.0" encoding="utf-8"?>
-<ds:datastoreItem xmlns:ds="http://schemas.openxmlformats.org/officeDocument/2006/customXml" ds:itemID="{1C1B4785-4A77-40C2-9052-DA851E4E730F}">
+<ds:datastoreItem xmlns:ds="http://schemas.openxmlformats.org/officeDocument/2006/customXml" ds:itemID="{0802D8AE-6CDE-4D68-AC1B-ECC17467EA23}">
   <ds:schemaRefs>
     <ds:schemaRef ds:uri="http://schemas.openxmlformats.org/officeDocument/2006/bibliography"/>
   </ds:schemaRefs>

</xml_diff>